<commit_message>
Report in process, class diagrams updated and added to report
</commit_message>
<xml_diff>
--- a/Пояснительная записка/Пояснительная записка.docx
+++ b/Пояснительная записка/Пояснительная записка.docx
@@ -802,99 +802,63 @@
       <w:r>
         <w:fldChar w:fldCharType="separate"/>
       </w:r>
-      <w:r>
-        <w:rPr>
-          <w:noProof/>
-        </w:rPr>
-        <w:fldChar w:fldCharType="begin"/>
-      </w:r>
-      <w:r>
-        <w:rPr>
-          <w:noProof/>
-        </w:rPr>
-        <w:instrText xml:space="preserve"> HYPERLINK \l "_Toc499583679" </w:instrText>
-      </w:r>
-      <w:r>
-        <w:rPr>
-          <w:noProof/>
-        </w:rPr>
-      </w:r>
-      <w:r>
-        <w:rPr>
-          <w:noProof/>
-        </w:rPr>
-        <w:fldChar w:fldCharType="separate"/>
-      </w:r>
-      <w:r>
-        <w:rPr>
-          <w:rStyle w:val="a9"/>
-          <w:noProof/>
-        </w:rPr>
-        <w:t>Введе</w:t>
-      </w:r>
-      <w:bookmarkStart w:id="0" w:name="_GoBack"/>
-      <w:bookmarkEnd w:id="0"/>
-      <w:r>
-        <w:rPr>
-          <w:rStyle w:val="a9"/>
-          <w:noProof/>
-        </w:rPr>
-        <w:t>ние</w:t>
-      </w:r>
-      <w:r>
-        <w:rPr>
-          <w:noProof/>
-          <w:webHidden/>
-        </w:rPr>
-        <w:tab/>
-      </w:r>
-      <w:r>
-        <w:rPr>
-          <w:noProof/>
-          <w:webHidden/>
-        </w:rPr>
-        <w:fldChar w:fldCharType="begin"/>
-      </w:r>
-      <w:r>
-        <w:rPr>
-          <w:noProof/>
-          <w:webHidden/>
-        </w:rPr>
-        <w:instrText xml:space="preserve"> PAGEREF _Toc499583679 \h </w:instrText>
-      </w:r>
-      <w:r>
-        <w:rPr>
-          <w:noProof/>
-          <w:webHidden/>
-        </w:rPr>
-      </w:r>
-      <w:r>
-        <w:rPr>
-          <w:noProof/>
-          <w:webHidden/>
-        </w:rPr>
-        <w:fldChar w:fldCharType="separate"/>
-      </w:r>
-      <w:r>
-        <w:rPr>
-          <w:noProof/>
-          <w:webHidden/>
-        </w:rPr>
-        <w:t>3</w:t>
-      </w:r>
-      <w:r>
-        <w:rPr>
-          <w:noProof/>
-          <w:webHidden/>
-        </w:rPr>
-        <w:fldChar w:fldCharType="end"/>
-      </w:r>
-      <w:r>
-        <w:rPr>
-          <w:noProof/>
-        </w:rPr>
-        <w:fldChar w:fldCharType="end"/>
-      </w:r>
+      <w:hyperlink w:anchor="_Toc499583679" w:history="1">
+        <w:r>
+          <w:rPr>
+            <w:rStyle w:val="a9"/>
+            <w:noProof/>
+          </w:rPr>
+          <w:t>Введение</w:t>
+        </w:r>
+        <w:r>
+          <w:rPr>
+            <w:noProof/>
+            <w:webHidden/>
+          </w:rPr>
+          <w:tab/>
+        </w:r>
+        <w:r>
+          <w:rPr>
+            <w:noProof/>
+            <w:webHidden/>
+          </w:rPr>
+          <w:fldChar w:fldCharType="begin"/>
+        </w:r>
+        <w:r>
+          <w:rPr>
+            <w:noProof/>
+            <w:webHidden/>
+          </w:rPr>
+          <w:instrText xml:space="preserve"> PAGEREF _Toc499583679 \h </w:instrText>
+        </w:r>
+        <w:r>
+          <w:rPr>
+            <w:noProof/>
+            <w:webHidden/>
+          </w:rPr>
+        </w:r>
+        <w:r>
+          <w:rPr>
+            <w:noProof/>
+            <w:webHidden/>
+          </w:rPr>
+          <w:fldChar w:fldCharType="separate"/>
+        </w:r>
+        <w:r>
+          <w:rPr>
+            <w:noProof/>
+            <w:webHidden/>
+          </w:rPr>
+          <w:t>2</w:t>
+        </w:r>
+        <w:r>
+          <w:rPr>
+            <w:noProof/>
+            <w:webHidden/>
+          </w:rPr>
+          <w:fldChar w:fldCharType="end"/>
+        </w:r>
+      </w:hyperlink>
     </w:p>
     <w:p>
       <w:pPr>
@@ -971,7 +935,7 @@
             <w:noProof/>
             <w:webHidden/>
           </w:rPr>
-          <w:t>4</w:t>
+          <w:t>2</w:t>
         </w:r>
         <w:r>
           <w:rPr>
@@ -1057,7 +1021,7 @@
             <w:noProof/>
             <w:webHidden/>
           </w:rPr>
-          <w:t>4</w:t>
+          <w:t>2</w:t>
         </w:r>
         <w:r>
           <w:rPr>
@@ -1143,7 +1107,7 @@
             <w:noProof/>
             <w:webHidden/>
           </w:rPr>
-          <w:t>4</w:t>
+          <w:t>2</w:t>
         </w:r>
         <w:r>
           <w:rPr>
@@ -1229,7 +1193,7 @@
             <w:noProof/>
             <w:webHidden/>
           </w:rPr>
-          <w:t>4</w:t>
+          <w:t>2</w:t>
         </w:r>
         <w:r>
           <w:rPr>
@@ -1315,7 +1279,7 @@
             <w:noProof/>
             <w:webHidden/>
           </w:rPr>
-          <w:t>5</w:t>
+          <w:t>2</w:t>
         </w:r>
         <w:r>
           <w:rPr>
@@ -1401,7 +1365,7 @@
             <w:noProof/>
             <w:webHidden/>
           </w:rPr>
-          <w:t>6</w:t>
+          <w:t>2</w:t>
         </w:r>
         <w:r>
           <w:rPr>
@@ -1487,7 +1451,7 @@
             <w:noProof/>
             <w:webHidden/>
           </w:rPr>
-          <w:t>7</w:t>
+          <w:t>2</w:t>
         </w:r>
         <w:r>
           <w:rPr>
@@ -1573,7 +1537,7 @@
             <w:noProof/>
             <w:webHidden/>
           </w:rPr>
-          <w:t>7</w:t>
+          <w:t>2</w:t>
         </w:r>
         <w:r>
           <w:rPr>
@@ -1659,7 +1623,7 @@
             <w:noProof/>
             <w:webHidden/>
           </w:rPr>
-          <w:t>7</w:t>
+          <w:t>2</w:t>
         </w:r>
         <w:r>
           <w:rPr>
@@ -1745,7 +1709,7 @@
             <w:noProof/>
             <w:webHidden/>
           </w:rPr>
-          <w:t>9</w:t>
+          <w:t>2</w:t>
         </w:r>
         <w:r>
           <w:rPr>
@@ -1831,7 +1795,7 @@
             <w:noProof/>
             <w:webHidden/>
           </w:rPr>
-          <w:t>16</w:t>
+          <w:t>2</w:t>
         </w:r>
         <w:r>
           <w:rPr>
@@ -1917,7 +1881,7 @@
             <w:noProof/>
             <w:webHidden/>
           </w:rPr>
-          <w:t>16</w:t>
+          <w:t>2</w:t>
         </w:r>
         <w:r>
           <w:rPr>
@@ -2003,7 +1967,7 @@
             <w:noProof/>
             <w:webHidden/>
           </w:rPr>
-          <w:t>17</w:t>
+          <w:t>2</w:t>
         </w:r>
         <w:r>
           <w:rPr>
@@ -2104,7 +2068,7 @@
             <w:noProof/>
             <w:webHidden/>
           </w:rPr>
-          <w:t>17</w:t>
+          <w:t>2</w:t>
         </w:r>
         <w:r>
           <w:rPr>
@@ -2190,7 +2154,7 @@
             <w:noProof/>
             <w:webHidden/>
           </w:rPr>
-          <w:t>18</w:t>
+          <w:t>2</w:t>
         </w:r>
         <w:r>
           <w:rPr>
@@ -2276,7 +2240,7 @@
             <w:noProof/>
             <w:webHidden/>
           </w:rPr>
-          <w:t>19</w:t>
+          <w:t>2</w:t>
         </w:r>
         <w:r>
           <w:rPr>
@@ -2345,7 +2309,7 @@
             <w:noProof/>
             <w:webHidden/>
           </w:rPr>
-          <w:t>24</w:t>
+          <w:t>2</w:t>
         </w:r>
         <w:r>
           <w:rPr>
@@ -2414,7 +2378,7 @@
             <w:noProof/>
             <w:webHidden/>
           </w:rPr>
-          <w:t>25</w:t>
+          <w:t>2</w:t>
         </w:r>
         <w:r>
           <w:rPr>
@@ -2445,14 +2409,14 @@
       <w:pPr>
         <w:pStyle w:val="1"/>
       </w:pPr>
-      <w:bookmarkStart w:id="1" w:name="_Toc279233610"/>
-      <w:bookmarkStart w:id="2" w:name="_Toc499583679"/>
+      <w:bookmarkStart w:id="0" w:name="_Toc279233610"/>
+      <w:bookmarkStart w:id="1" w:name="_Toc499583679"/>
       <w:r>
         <w:lastRenderedPageBreak/>
         <w:t>Введение</w:t>
       </w:r>
+      <w:bookmarkEnd w:id="0"/>
       <w:bookmarkEnd w:id="1"/>
-      <w:bookmarkEnd w:id="2"/>
     </w:p>
     <w:p>
       <w:pPr>
@@ -2780,8 +2744,8 @@
         </w:numPr>
         <w:ind w:left="0" w:firstLine="0"/>
       </w:pPr>
-      <w:bookmarkStart w:id="3" w:name="_Toc279233611"/>
-      <w:bookmarkStart w:id="4" w:name="_Toc499583680"/>
+      <w:bookmarkStart w:id="2" w:name="_Toc279233611"/>
+      <w:bookmarkStart w:id="3" w:name="_Toc499583680"/>
       <w:r>
         <w:lastRenderedPageBreak/>
         <w:t>Анализ</w:t>
@@ -2789,33 +2753,203 @@
       <w:r>
         <w:t xml:space="preserve"> задачи</w:t>
       </w:r>
+      <w:bookmarkEnd w:id="2"/>
       <w:bookmarkEnd w:id="3"/>
-      <w:bookmarkEnd w:id="4"/>
     </w:p>
     <w:p>
       <w:pPr>
         <w:pStyle w:val="2"/>
       </w:pPr>
-      <w:bookmarkStart w:id="5" w:name="_Toc279233612"/>
-      <w:bookmarkStart w:id="6" w:name="_Toc499583681"/>
+      <w:bookmarkStart w:id="4" w:name="_Toc279233612"/>
+      <w:bookmarkStart w:id="5" w:name="_Toc499583681"/>
       <w:r>
         <w:t>Разработка иерархии классов</w:t>
       </w:r>
+      <w:bookmarkEnd w:id="4"/>
       <w:bookmarkEnd w:id="5"/>
-      <w:bookmarkEnd w:id="6"/>
     </w:p>
     <w:p>
       <w:pPr>
-        <w:pStyle w:val="a3"/>
+        <w:jc w:val="both"/>
       </w:pPr>
       <w:r>
-        <w:t>[</w:t>
-      </w:r>
-      <w:r>
-        <w:t>Определение возможных шаблонов проектирования, описание их применения в разрабатываемом проекте</w:t>
-      </w:r>
-      <w:r>
-        <w:t>]</w:t>
+        <w:t>Согласно требованиям, основным шаблоном проектирования, применяемым в данном проекте, является</w:t>
+      </w:r>
+      <w:r>
+        <w:t xml:space="preserve"> </w:t>
+      </w:r>
+      <w:r>
+        <w:t xml:space="preserve">шаблон </w:t>
+      </w:r>
+      <w:r>
+        <w:rPr>
+          <w:i/>
+          <w:lang w:val="en-US"/>
+        </w:rPr>
+        <w:t>Model</w:t>
+      </w:r>
+      <w:r>
+        <w:rPr>
+          <w:i/>
+        </w:rPr>
+        <w:t>-</w:t>
+      </w:r>
+      <w:r>
+        <w:rPr>
+          <w:i/>
+          <w:lang w:val="en-US"/>
+        </w:rPr>
+        <w:t>View</w:t>
+      </w:r>
+      <w:r>
+        <w:rPr>
+          <w:i/>
+        </w:rPr>
+        <w:t>-</w:t>
+      </w:r>
+      <w:r>
+        <w:rPr>
+          <w:i/>
+          <w:lang w:val="en-US"/>
+        </w:rPr>
+        <w:t>Controller</w:t>
+      </w:r>
+      <w:r>
+        <w:rPr>
+          <w:i/>
+        </w:rPr>
+        <w:t xml:space="preserve"> (</w:t>
+      </w:r>
+      <w:r>
+        <w:rPr>
+          <w:i/>
+          <w:lang w:val="en-US"/>
+        </w:rPr>
+        <w:t>MVC</w:t>
+      </w:r>
+      <w:r>
+        <w:rPr>
+          <w:i/>
+        </w:rPr>
+        <w:t>)</w:t>
+      </w:r>
+      <w:r>
+        <w:t xml:space="preserve">. Части </w:t>
+      </w:r>
+      <w:r>
+        <w:rPr>
+          <w:i/>
+          <w:lang w:val="en-US"/>
+        </w:rPr>
+        <w:t>View</w:t>
+      </w:r>
+      <w:r>
+        <w:t xml:space="preserve"> </w:t>
+      </w:r>
+      <w:r>
+        <w:t xml:space="preserve">и </w:t>
+      </w:r>
+      <w:r>
+        <w:rPr>
+          <w:i/>
+          <w:lang w:val="en-US"/>
+        </w:rPr>
+        <w:t>Controller</w:t>
+      </w:r>
+      <w:r>
+        <w:t xml:space="preserve"> </w:t>
+      </w:r>
+      <w:r>
+        <w:t xml:space="preserve">будут максимально просты, а вот часть </w:t>
+      </w:r>
+      <w:r>
+        <w:rPr>
+          <w:i/>
+          <w:lang w:val="en-US"/>
+        </w:rPr>
+        <w:t>Model</w:t>
+      </w:r>
+      <w:r>
+        <w:t xml:space="preserve">, </w:t>
+      </w:r>
+      <w:r>
+        <w:t xml:space="preserve">являющаяся моделью предметной области, будет разделяться </w:t>
+      </w:r>
+      <w:r>
+        <w:t xml:space="preserve">на </w:t>
+      </w:r>
+      <w:r>
+        <w:t>уровни.</w:t>
+      </w:r>
+    </w:p>
+    <w:p>
+      <w:pPr>
+        <w:jc w:val="both"/>
+      </w:pPr>
+      <w:r>
+        <w:t>Верхним уровнем является объект всей модели. Он включает в себя несколько слоев: уровень (в физическом смысле)</w:t>
+      </w:r>
+      <w:r>
+        <w:t>,</w:t>
+      </w:r>
+      <w:r>
+        <w:t xml:space="preserve"> цель,</w:t>
+      </w:r>
+      <w:r>
+        <w:t xml:space="preserve"> враги, </w:t>
+      </w:r>
+      <w:r>
+        <w:t>игрок</w:t>
+      </w:r>
+      <w:r>
+        <w:t>, интерфейс.</w:t>
+      </w:r>
+      <w:r>
+        <w:t xml:space="preserve"> Эти слои накладываются друг на друга при отображении.</w:t>
+      </w:r>
+      <w:r>
+        <w:t xml:space="preserve"> Внутри каждого слоя может быть своя иерархия классов.</w:t>
+      </w:r>
+    </w:p>
+    <w:p>
+      <w:pPr>
+        <w:jc w:val="both"/>
+      </w:pPr>
+      <w:r>
+        <w:t>У главного объекта модели существует отдельный управляющий объект логики. Такие же логики существуют у каждого движущегося объекта модели, а именно – у врагов и персонажа игрока</w:t>
+      </w:r>
+      <w:r>
+        <w:t>.</w:t>
+      </w:r>
+    </w:p>
+    <w:p>
+      <w:pPr>
+        <w:jc w:val="both"/>
+      </w:pPr>
+      <w:r>
+        <w:t>Также существует обособленный объект, связанный с файлом сохранения на диске. Он отвечает за загрузку данных из файла и актуализацию этих данных на диске.</w:t>
+      </w:r>
+    </w:p>
+    <w:p>
+      <w:pPr>
+        <w:jc w:val="both"/>
+      </w:pPr>
+      <w:r>
+        <w:t>Однотипные объекты</w:t>
+      </w:r>
+      <w:r>
+        <w:t xml:space="preserve"> (например, логики врагов)</w:t>
+      </w:r>
+      <w:r>
+        <w:t xml:space="preserve"> можно создавать фабричным способом в том или ином варианте. Файл сохранения логично сделать </w:t>
+      </w:r>
+      <w:proofErr w:type="spellStart"/>
+      <w:r>
+        <w:t>синглтонным</w:t>
+      </w:r>
+      <w:proofErr w:type="spellEnd"/>
+      <w:r>
+        <w:t>.</w:t>
       </w:r>
     </w:p>
     <w:p/>
@@ -2823,29 +2957,221 @@
       <w:pPr>
         <w:pStyle w:val="3"/>
       </w:pPr>
-      <w:bookmarkStart w:id="7" w:name="_Toc279233613"/>
-      <w:bookmarkStart w:id="8" w:name="_Toc499583682"/>
+      <w:bookmarkStart w:id="6" w:name="_Toc279233613"/>
+      <w:bookmarkStart w:id="7" w:name="_Toc499583682"/>
       <w:r>
         <w:t>Выделение</w:t>
       </w:r>
       <w:r>
         <w:t xml:space="preserve"> сущностей</w:t>
       </w:r>
+      <w:bookmarkEnd w:id="6"/>
       <w:bookmarkEnd w:id="7"/>
-      <w:bookmarkEnd w:id="8"/>
     </w:p>
     <w:p>
       <w:pPr>
-        <w:pStyle w:val="a3"/>
+        <w:jc w:val="both"/>
       </w:pPr>
       <w:r>
-        <w:t>[</w:t>
-      </w:r>
-      <w:r>
-        <w:t>Разбиение предметной области на объекты (выделение объектов из сущностей)</w:t>
-      </w:r>
-      <w:r>
-        <w:t>]</w:t>
+        <w:t>Исходя из описанного в предыдущем параграфе, основных сущностей в программе будет три: модель (</w:t>
+      </w:r>
+      <w:r>
+        <w:rPr>
+          <w:i/>
+          <w:lang w:val="en-US"/>
+        </w:rPr>
+        <w:t>Model</w:t>
+      </w:r>
+      <w:r>
+        <w:t xml:space="preserve">), </w:t>
+      </w:r>
+      <w:r>
+        <w:t>представление (</w:t>
+      </w:r>
+      <w:r>
+        <w:rPr>
+          <w:i/>
+          <w:lang w:val="en-US"/>
+        </w:rPr>
+        <w:t>View</w:t>
+      </w:r>
+      <w:r>
+        <w:t>)</w:t>
+      </w:r>
+      <w:r>
+        <w:t xml:space="preserve"> и контроллер (</w:t>
+      </w:r>
+      <w:r>
+        <w:rPr>
+          <w:i/>
+          <w:lang w:val="en-US"/>
+        </w:rPr>
+        <w:t>Controller</w:t>
+      </w:r>
+      <w:r>
+        <w:t>).</w:t>
+      </w:r>
+    </w:p>
+    <w:p>
+      <w:pPr>
+        <w:jc w:val="both"/>
+      </w:pPr>
+      <w:r>
+        <w:t xml:space="preserve">Представление решено реализовывать на основе </w:t>
+      </w:r>
+      <w:r>
+        <w:rPr>
+          <w:i/>
+          <w:lang w:val="en-US"/>
+        </w:rPr>
+        <w:t>Windows</w:t>
+      </w:r>
+      <w:r>
+        <w:rPr>
+          <w:i/>
+        </w:rPr>
+        <w:t xml:space="preserve"> </w:t>
+      </w:r>
+      <w:r>
+        <w:rPr>
+          <w:i/>
+          <w:lang w:val="en-US"/>
+        </w:rPr>
+        <w:t>Forms</w:t>
+      </w:r>
+      <w:r>
+        <w:t xml:space="preserve"> </w:t>
+      </w:r>
+      <w:r>
+        <w:t xml:space="preserve">ввиду простоты применения. При этом пользовательская форма будет реализовывать определенный интерфейс, определяющий функциональность </w:t>
+      </w:r>
+      <w:r>
+        <w:t xml:space="preserve">представления в шаблоне </w:t>
+      </w:r>
+      <w:r>
+        <w:rPr>
+          <w:i/>
+          <w:lang w:val="en-US"/>
+        </w:rPr>
+        <w:t>MVC</w:t>
+      </w:r>
+      <w:r>
+        <w:t>.</w:t>
+      </w:r>
+    </w:p>
+    <w:p>
+      <w:pPr>
+        <w:jc w:val="both"/>
+      </w:pPr>
+      <w:r>
+        <w:t xml:space="preserve">Как следствие, необходим контроллер, ориентированный на использование </w:t>
+      </w:r>
+      <w:r>
+        <w:rPr>
+          <w:i/>
+          <w:lang w:val="en-US"/>
+        </w:rPr>
+        <w:t>Windows</w:t>
+      </w:r>
+      <w:r>
+        <w:rPr>
+          <w:i/>
+        </w:rPr>
+        <w:t xml:space="preserve"> </w:t>
+      </w:r>
+      <w:r>
+        <w:rPr>
+          <w:i/>
+          <w:lang w:val="en-US"/>
+        </w:rPr>
+        <w:t>Forms</w:t>
+      </w:r>
+      <w:r>
+        <w:t>. Он должен наследоваться от базового класса контроллеров, определяющего функциональность по работе с моделью, и специфицировать тонкости работы с формами. Например, он будет перехватывать события нажатия клавиш, принимаемые формой</w:t>
+      </w:r>
+      <w:r>
+        <w:t>, и передавать их в модель</w:t>
+      </w:r>
+      <w:r>
+        <w:t xml:space="preserve"> в подготовленном виде</w:t>
+      </w:r>
+      <w:r>
+        <w:t>.</w:t>
+      </w:r>
+    </w:p>
+    <w:p>
+      <w:pPr>
+        <w:jc w:val="both"/>
+      </w:pPr>
+      <w:r>
+        <w:t>Основой модели будет базовый объект, хранящий в себе всё текущее состояние модели. При этом стоит выделить два типа таких объектов – меню и игровой уровень. Впрочем, следует унифицировать работу с обоими типами</w:t>
+      </w:r>
+      <w:r>
+        <w:t xml:space="preserve"> моделей</w:t>
+      </w:r>
+      <w:r>
+        <w:t xml:space="preserve"> с точки зрения представления, что упростит реализацию однооконного приложения без видимых переходов при смене моделей.</w:t>
+      </w:r>
+      <w:r>
+        <w:t xml:space="preserve"> Поэтому классы меню и игрового уровня будут наследниками общего (абстрактного) класса модели.</w:t>
+      </w:r>
+    </w:p>
+    <w:p>
+      <w:pPr>
+        <w:jc w:val="both"/>
+      </w:pPr>
+      <w:r>
+        <w:t>Как уже говорилось ранее, объект модели будет включать в себя несколько основных слоев данных.</w:t>
+      </w:r>
+      <w:r>
+        <w:t xml:space="preserve"> В первую очередь, это уровень, враги, персонаж и интерфейс. Первые три слоя будут просто пустыми для модели меню, содержащей только интерфейс, что позволит унифицировать подход к отображению модели в представлении.</w:t>
+      </w:r>
+      <w:r>
+        <w:t xml:space="preserve"> Также не стоит забывать про логики врагов и персонажа, к которым у логики модели должен быть прямой доступ. Это необходимо для запуска и остановки уровня, а также для постановки уровня на паузу. </w:t>
+      </w:r>
+      <w:r>
+        <w:t>Поэтому инициализацию логик объектов можно вынести в логику модели.</w:t>
+      </w:r>
+    </w:p>
+    <w:p>
+      <w:pPr>
+        <w:jc w:val="both"/>
+      </w:pPr>
+      <w:r>
+        <w:lastRenderedPageBreak/>
+        <w:t>Для врагов было решено выделить четыре вида: пассивный неподвижный (пики), пассивный ходячий (слизень), пассивный летающий (летучая мышь) и активный летающий (призрак). Пассивные враги не реагируют на игрока и просто создают помехи на его пути. Активные враги (призраки) реагируют на попадание игрока в зону видимости и атакуют его.</w:t>
+      </w:r>
+    </w:p>
+    <w:p>
+      <w:pPr>
+        <w:jc w:val="both"/>
+      </w:pPr>
+      <w:r>
+        <w:t>При реализации различных логик</w:t>
+      </w:r>
+      <w:r>
+        <w:t xml:space="preserve"> для определения их состояний</w:t>
+      </w:r>
+      <w:r>
+        <w:t xml:space="preserve"> удобным будет использование механизма автоматов состояний, реализуемых отдельными классами</w:t>
+      </w:r>
+      <w:r>
+        <w:t>.</w:t>
+      </w:r>
+      <w:r>
+        <w:t xml:space="preserve"> </w:t>
+      </w:r>
+      <w:r>
+        <w:t>Также в разных местах программы понадобятся различные классы-утилиты, например, для загрузки уровней и меню, загрузке ресурсов с диска, хранения</w:t>
+      </w:r>
+      <w:r>
+        <w:t xml:space="preserve"> данных</w:t>
+      </w:r>
+      <w:r>
+        <w:t xml:space="preserve"> и ресурсов</w:t>
+      </w:r>
+      <w:r>
+        <w:t xml:space="preserve"> в памяти.</w:t>
       </w:r>
     </w:p>
     <w:p/>
@@ -2853,32 +3179,1352 @@
       <w:pPr>
         <w:pStyle w:val="3"/>
       </w:pPr>
-      <w:bookmarkStart w:id="9" w:name="_Toc279233614"/>
-      <w:bookmarkStart w:id="10" w:name="_Toc499583683"/>
+      <w:bookmarkStart w:id="8" w:name="_Toc279233614"/>
+      <w:bookmarkStart w:id="9" w:name="_Toc499583683"/>
       <w:r>
         <w:t>Зависимости между классами. Диаграмма классов</w:t>
       </w:r>
+      <w:bookmarkEnd w:id="8"/>
       <w:bookmarkEnd w:id="9"/>
+    </w:p>
+    <w:p>
+      <w:pPr>
+        <w:jc w:val="both"/>
+        <w:rPr>
+          <w:lang w:val="en-US"/>
+        </w:rPr>
+      </w:pPr>
+      <w:r>
+        <w:t>В большинстве случаев связи классов будут реализованы в виде включения объектов одного класса в объекты другого класса в виде полей. Однако можно выделить иерархии наследования и реализации для контроллеров, представлений, объектов модели и их логик, автоматов состояний</w:t>
+      </w:r>
+      <w:r>
+        <w:t>.</w:t>
+      </w:r>
+      <w:r>
+        <w:t xml:space="preserve"> Представленные ниже диаграммы сгенерированы в среде </w:t>
+      </w:r>
+      <w:r>
+        <w:rPr>
+          <w:i/>
+          <w:lang w:val="en-US"/>
+        </w:rPr>
+        <w:t>Visual Studio</w:t>
+      </w:r>
+      <w:r>
+        <w:rPr>
+          <w:lang w:val="en-US"/>
+        </w:rPr>
+        <w:t>.</w:t>
+      </w:r>
+    </w:p>
+    <w:p>
+      <w:pPr>
+        <w:jc w:val="both"/>
+      </w:pPr>
+      <w:r>
+        <w:t>На рисунке 1.1.2.1 показана диаграмма классов контроллеров.</w:t>
+      </w:r>
+      <w:r>
+        <w:t xml:space="preserve"> В ней от базового абстрактного класса </w:t>
+      </w:r>
+      <w:proofErr w:type="spellStart"/>
+      <w:r>
+        <w:rPr>
+          <w:i/>
+          <w:lang w:val="en-US"/>
+        </w:rPr>
+        <w:t>GameController</w:t>
+      </w:r>
+      <w:proofErr w:type="spellEnd"/>
+      <w:r>
+        <w:t xml:space="preserve">, определяющего общий набор функций по работе с моделью и представлением, наследуется класс </w:t>
+      </w:r>
+      <w:proofErr w:type="spellStart"/>
+      <w:r>
+        <w:rPr>
+          <w:i/>
+          <w:lang w:val="en-US"/>
+        </w:rPr>
+        <w:t>WinFormController</w:t>
+      </w:r>
+      <w:proofErr w:type="spellEnd"/>
+      <w:r>
+        <w:t xml:space="preserve">, специализированный для работы с </w:t>
+      </w:r>
+      <w:r>
+        <w:rPr>
+          <w:i/>
+          <w:lang w:val="en-US"/>
+        </w:rPr>
+        <w:t>Windows</w:t>
+      </w:r>
+      <w:r>
+        <w:rPr>
+          <w:i/>
+        </w:rPr>
+        <w:t xml:space="preserve"> </w:t>
+      </w:r>
+      <w:r>
+        <w:rPr>
+          <w:i/>
+          <w:lang w:val="en-US"/>
+        </w:rPr>
+        <w:t>Forms</w:t>
+      </w:r>
+      <w:r>
+        <w:t>.</w:t>
+      </w:r>
+    </w:p>
+    <w:p>
+      <w:pPr>
+        <w:ind w:firstLine="0"/>
+        <w:jc w:val="center"/>
+      </w:pPr>
+    </w:p>
+    <w:p>
+      <w:pPr>
+        <w:ind w:firstLine="0"/>
+        <w:jc w:val="center"/>
+      </w:pPr>
+      <w:r>
+        <w:rPr>
+          <w:noProof/>
+          <w:lang w:eastAsia="ru-RU"/>
+        </w:rPr>
+        <w:drawing>
+          <wp:inline distT="0" distB="0" distL="0" distR="0" wp14:anchorId="2A258ADA" wp14:editId="7EB9CC92">
+            <wp:extent cx="1780952" cy="1952381"/>
+            <wp:effectExtent l="0" t="0" r="0" b="0"/>
+            <wp:docPr id="7" name="Рисунок 7"/>
+            <wp:cNvGraphicFramePr>
+              <a:graphicFrameLocks xmlns:a="http://schemas.openxmlformats.org/drawingml/2006/main" noChangeAspect="1"/>
+            </wp:cNvGraphicFramePr>
+            <a:graphic xmlns:a="http://schemas.openxmlformats.org/drawingml/2006/main">
+              <a:graphicData uri="http://schemas.openxmlformats.org/drawingml/2006/picture">
+                <pic:pic xmlns:pic="http://schemas.openxmlformats.org/drawingml/2006/picture">
+                  <pic:nvPicPr>
+                    <pic:cNvPr id="1" name=""/>
+                    <pic:cNvPicPr/>
+                  </pic:nvPicPr>
+                  <pic:blipFill>
+                    <a:blip r:embed="rId9">
+                      <a:extLst>
+                        <a:ext uri="{BEBA8EAE-BF5A-486C-A8C5-ECC9F3942E4B}">
+                          <a14:imgProps xmlns:a14="http://schemas.microsoft.com/office/drawing/2010/main">
+                            <a14:imgLayer r:embed="rId10">
+                              <a14:imgEffect>
+                                <a14:saturation sat="0"/>
+                              </a14:imgEffect>
+                              <a14:imgEffect>
+                                <a14:brightnessContrast bright="-10000" contrast="60000"/>
+                              </a14:imgEffect>
+                            </a14:imgLayer>
+                          </a14:imgProps>
+                        </a:ext>
+                      </a:extLst>
+                    </a:blip>
+                    <a:stretch>
+                      <a:fillRect/>
+                    </a:stretch>
+                  </pic:blipFill>
+                  <pic:spPr>
+                    <a:xfrm>
+                      <a:off x="0" y="0"/>
+                      <a:ext cx="1780952" cy="1952381"/>
+                    </a:xfrm>
+                    <a:prstGeom prst="rect">
+                      <a:avLst/>
+                    </a:prstGeom>
+                  </pic:spPr>
+                </pic:pic>
+              </a:graphicData>
+            </a:graphic>
+          </wp:inline>
+        </w:drawing>
+      </w:r>
+    </w:p>
+    <w:p>
+      <w:pPr>
+        <w:ind w:firstLine="0"/>
+        <w:jc w:val="center"/>
+      </w:pPr>
+      <w:r>
+        <w:t>Рисунок 1.1.2.1. Диаграмма классов контроллеров.</w:t>
+      </w:r>
+    </w:p>
+    <w:p>
+      <w:pPr>
+        <w:ind w:firstLine="0"/>
+        <w:jc w:val="center"/>
+      </w:pPr>
+    </w:p>
+    <w:p>
+      <w:pPr>
+        <w:jc w:val="both"/>
+      </w:pPr>
+      <w:r>
+        <w:t xml:space="preserve">На рисунке 1.1.2.2 показана иерархия классов части представления. Интерфейс </w:t>
+      </w:r>
+      <w:proofErr w:type="spellStart"/>
+      <w:r>
+        <w:rPr>
+          <w:i/>
+          <w:lang w:val="en-US"/>
+        </w:rPr>
+        <w:t>IViewable</w:t>
+      </w:r>
+      <w:proofErr w:type="spellEnd"/>
+      <w:r>
+        <w:t xml:space="preserve"> </w:t>
+      </w:r>
+      <w:r>
+        <w:t>определяет функциональность объекта представления, предоставляемую контроллеру.</w:t>
+      </w:r>
+      <w:r>
+        <w:t xml:space="preserve"> Его реализует класс формы </w:t>
+      </w:r>
+      <w:proofErr w:type="spellStart"/>
+      <w:r>
+        <w:rPr>
+          <w:i/>
+          <w:lang w:val="en-US"/>
+        </w:rPr>
+        <w:t>FormMain</w:t>
+      </w:r>
+      <w:proofErr w:type="spellEnd"/>
+      <w:r>
+        <w:t xml:space="preserve">. </w:t>
+      </w:r>
+      <w:r>
+        <w:t xml:space="preserve">Для создания кадров он использует в свою очередь экземпляр класса </w:t>
+      </w:r>
+      <w:proofErr w:type="spellStart"/>
+      <w:r>
+        <w:rPr>
+          <w:i/>
+          <w:lang w:val="en-US"/>
+        </w:rPr>
+        <w:t>BufferedWinFormDrawer</w:t>
+      </w:r>
+      <w:proofErr w:type="spellEnd"/>
+      <w:r>
+        <w:t xml:space="preserve">, а этот класс оперирует графическими спрайтами, загружаемыми </w:t>
+      </w:r>
+      <w:proofErr w:type="spellStart"/>
+      <w:r>
+        <w:rPr>
+          <w:i/>
+          <w:lang w:val="en-US"/>
+        </w:rPr>
+        <w:t>ResourceLoader</w:t>
+      </w:r>
+      <w:proofErr w:type="spellEnd"/>
+      <w:r>
+        <w:t>-</w:t>
+      </w:r>
+      <w:r>
+        <w:t xml:space="preserve">ом и хранимые в </w:t>
+      </w:r>
+      <w:proofErr w:type="spellStart"/>
+      <w:r>
+        <w:rPr>
+          <w:i/>
+          <w:lang w:val="en-US"/>
+        </w:rPr>
+        <w:t>SpritesContainer</w:t>
+      </w:r>
+      <w:proofErr w:type="spellEnd"/>
+      <w:r>
+        <w:t>-е.</w:t>
+      </w:r>
+    </w:p>
+    <w:p>
+      <w:pPr>
+        <w:ind w:firstLine="0"/>
+        <w:jc w:val="center"/>
+      </w:pPr>
+    </w:p>
+    <w:p>
+      <w:pPr>
+        <w:ind w:firstLine="0"/>
+        <w:jc w:val="center"/>
+      </w:pPr>
+      <w:r>
+        <w:rPr>
+          <w:noProof/>
+          <w:lang w:eastAsia="ru-RU"/>
+        </w:rPr>
+        <w:lastRenderedPageBreak/>
+        <w:drawing>
+          <wp:inline distT="0" distB="0" distL="0" distR="0" wp14:anchorId="7A8A7A16" wp14:editId="55CE61FE">
+            <wp:extent cx="4066667" cy="2523809"/>
+            <wp:effectExtent l="0" t="0" r="0" b="0"/>
+            <wp:docPr id="8" name="Рисунок 8"/>
+            <wp:cNvGraphicFramePr>
+              <a:graphicFrameLocks xmlns:a="http://schemas.openxmlformats.org/drawingml/2006/main" noChangeAspect="1"/>
+            </wp:cNvGraphicFramePr>
+            <a:graphic xmlns:a="http://schemas.openxmlformats.org/drawingml/2006/main">
+              <a:graphicData uri="http://schemas.openxmlformats.org/drawingml/2006/picture">
+                <pic:pic xmlns:pic="http://schemas.openxmlformats.org/drawingml/2006/picture">
+                  <pic:nvPicPr>
+                    <pic:cNvPr id="1" name=""/>
+                    <pic:cNvPicPr/>
+                  </pic:nvPicPr>
+                  <pic:blipFill>
+                    <a:blip r:embed="rId11">
+                      <a:extLst>
+                        <a:ext uri="{BEBA8EAE-BF5A-486C-A8C5-ECC9F3942E4B}">
+                          <a14:imgProps xmlns:a14="http://schemas.microsoft.com/office/drawing/2010/main">
+                            <a14:imgLayer r:embed="rId12">
+                              <a14:imgEffect>
+                                <a14:saturation sat="0"/>
+                              </a14:imgEffect>
+                              <a14:imgEffect>
+                                <a14:brightnessContrast bright="-10000" contrast="60000"/>
+                              </a14:imgEffect>
+                            </a14:imgLayer>
+                          </a14:imgProps>
+                        </a:ext>
+                      </a:extLst>
+                    </a:blip>
+                    <a:stretch>
+                      <a:fillRect/>
+                    </a:stretch>
+                  </pic:blipFill>
+                  <pic:spPr>
+                    <a:xfrm>
+                      <a:off x="0" y="0"/>
+                      <a:ext cx="4066667" cy="2523809"/>
+                    </a:xfrm>
+                    <a:prstGeom prst="rect">
+                      <a:avLst/>
+                    </a:prstGeom>
+                  </pic:spPr>
+                </pic:pic>
+              </a:graphicData>
+            </a:graphic>
+          </wp:inline>
+        </w:drawing>
+      </w:r>
+    </w:p>
+    <w:p>
+      <w:pPr>
+        <w:ind w:firstLine="0"/>
+        <w:jc w:val="center"/>
+      </w:pPr>
+      <w:r>
+        <w:t>Рисунок 1.1.2.2. Диаграмма классов представления.</w:t>
+      </w:r>
+    </w:p>
+    <w:p>
+      <w:pPr>
+        <w:ind w:firstLine="0"/>
+        <w:jc w:val="center"/>
+      </w:pPr>
+    </w:p>
+    <w:p>
+      <w:pPr>
+        <w:jc w:val="both"/>
+      </w:pPr>
+      <w:r>
+        <w:t xml:space="preserve">На рисунке 1.1.2.3 представлены основные классы модели. Это базовый класс </w:t>
+      </w:r>
+      <w:proofErr w:type="spellStart"/>
+      <w:r>
+        <w:rPr>
+          <w:i/>
+          <w:lang w:val="en-US"/>
+        </w:rPr>
+        <w:t>GameModel</w:t>
+      </w:r>
+      <w:proofErr w:type="spellEnd"/>
+      <w:r>
+        <w:t xml:space="preserve"> </w:t>
+      </w:r>
+      <w:r>
+        <w:t xml:space="preserve">и два инициализатора объекта этого класса – классы </w:t>
+      </w:r>
+      <w:proofErr w:type="spellStart"/>
+      <w:r>
+        <w:rPr>
+          <w:i/>
+          <w:lang w:val="en-US"/>
+        </w:rPr>
+        <w:t>LevelLoader</w:t>
+      </w:r>
+      <w:proofErr w:type="spellEnd"/>
+      <w:r>
+        <w:t xml:space="preserve"> и </w:t>
+      </w:r>
+      <w:proofErr w:type="spellStart"/>
+      <w:r>
+        <w:rPr>
+          <w:i/>
+          <w:lang w:val="en-US"/>
+        </w:rPr>
+        <w:t>MenuLoader</w:t>
+      </w:r>
+      <w:proofErr w:type="spellEnd"/>
+      <w:r>
+        <w:t>.</w:t>
+      </w:r>
+      <w:r>
+        <w:t xml:space="preserve"> Они, соответственно, осуществляют загрузку игрового уровня и меню.</w:t>
+      </w:r>
+    </w:p>
+    <w:p>
+      <w:pPr>
+        <w:ind w:firstLine="0"/>
+        <w:jc w:val="center"/>
+      </w:pPr>
+    </w:p>
+    <w:p>
+      <w:pPr>
+        <w:ind w:firstLine="0"/>
+        <w:jc w:val="center"/>
+      </w:pPr>
+      <w:r>
+        <w:rPr>
+          <w:noProof/>
+          <w:lang w:eastAsia="ru-RU"/>
+        </w:rPr>
+        <w:drawing>
+          <wp:inline distT="0" distB="0" distL="0" distR="0" wp14:anchorId="63E75CE2" wp14:editId="4F901315">
+            <wp:extent cx="6580952" cy="695238"/>
+            <wp:effectExtent l="0" t="0" r="0" b="0"/>
+            <wp:docPr id="9" name="Рисунок 9"/>
+            <wp:cNvGraphicFramePr>
+              <a:graphicFrameLocks xmlns:a="http://schemas.openxmlformats.org/drawingml/2006/main" noChangeAspect="1"/>
+            </wp:cNvGraphicFramePr>
+            <a:graphic xmlns:a="http://schemas.openxmlformats.org/drawingml/2006/main">
+              <a:graphicData uri="http://schemas.openxmlformats.org/drawingml/2006/picture">
+                <pic:pic xmlns:pic="http://schemas.openxmlformats.org/drawingml/2006/picture">
+                  <pic:nvPicPr>
+                    <pic:cNvPr id="1" name=""/>
+                    <pic:cNvPicPr/>
+                  </pic:nvPicPr>
+                  <pic:blipFill>
+                    <a:blip r:embed="rId13">
+                      <a:extLst>
+                        <a:ext uri="{BEBA8EAE-BF5A-486C-A8C5-ECC9F3942E4B}">
+                          <a14:imgProps xmlns:a14="http://schemas.microsoft.com/office/drawing/2010/main">
+                            <a14:imgLayer r:embed="rId14">
+                              <a14:imgEffect>
+                                <a14:saturation sat="0"/>
+                              </a14:imgEffect>
+                              <a14:imgEffect>
+                                <a14:brightnessContrast bright="-10000" contrast="60000"/>
+                              </a14:imgEffect>
+                            </a14:imgLayer>
+                          </a14:imgProps>
+                        </a:ext>
+                      </a:extLst>
+                    </a:blip>
+                    <a:stretch>
+                      <a:fillRect/>
+                    </a:stretch>
+                  </pic:blipFill>
+                  <pic:spPr>
+                    <a:xfrm>
+                      <a:off x="0" y="0"/>
+                      <a:ext cx="6580952" cy="695238"/>
+                    </a:xfrm>
+                    <a:prstGeom prst="rect">
+                      <a:avLst/>
+                    </a:prstGeom>
+                  </pic:spPr>
+                </pic:pic>
+              </a:graphicData>
+            </a:graphic>
+          </wp:inline>
+        </w:drawing>
+      </w:r>
+    </w:p>
+    <w:p>
+      <w:pPr>
+        <w:ind w:firstLine="0"/>
+        <w:jc w:val="center"/>
+      </w:pPr>
+      <w:r>
+        <w:t>Рисунок 1.1.2.3</w:t>
+      </w:r>
+      <w:r>
+        <w:t xml:space="preserve">. Диаграмма классов </w:t>
+      </w:r>
+      <w:r>
+        <w:t>модели</w:t>
+      </w:r>
+      <w:r>
+        <w:t>.</w:t>
+      </w:r>
+    </w:p>
+    <w:p>
+      <w:pPr>
+        <w:ind w:firstLine="0"/>
+        <w:jc w:val="center"/>
+      </w:pPr>
+    </w:p>
+    <w:p>
+      <w:pPr>
+        <w:jc w:val="both"/>
+      </w:pPr>
+      <w:r>
+        <w:t xml:space="preserve">Иерархия объектов модели представлена на рисунке 1.1.2.4. От базового класса </w:t>
+      </w:r>
+      <w:proofErr w:type="spellStart"/>
+      <w:r>
+        <w:rPr>
+          <w:i/>
+          <w:lang w:val="en-US"/>
+        </w:rPr>
+        <w:t>GameObject</w:t>
+      </w:r>
+      <w:proofErr w:type="spellEnd"/>
+      <w:r>
+        <w:t xml:space="preserve"> </w:t>
+      </w:r>
+      <w:r>
+        <w:t>наследуются классы объектов уровня (</w:t>
+      </w:r>
+      <w:proofErr w:type="spellStart"/>
+      <w:r>
+        <w:rPr>
+          <w:i/>
+          <w:lang w:val="en-US"/>
+        </w:rPr>
+        <w:t>LevelObject</w:t>
+      </w:r>
+      <w:proofErr w:type="spellEnd"/>
+      <w:r>
+        <w:t>)</w:t>
+      </w:r>
+      <w:r>
+        <w:t>,</w:t>
+      </w:r>
+      <w:r>
+        <w:t xml:space="preserve"> врагов </w:t>
+      </w:r>
+      <w:r>
+        <w:t>(</w:t>
+      </w:r>
+      <w:proofErr w:type="spellStart"/>
+      <w:r>
+        <w:rPr>
+          <w:i/>
+          <w:lang w:val="en-US"/>
+        </w:rPr>
+        <w:t>EnemyObject</w:t>
+      </w:r>
+      <w:proofErr w:type="spellEnd"/>
+      <w:r>
+        <w:t xml:space="preserve">), </w:t>
+      </w:r>
+      <w:r>
+        <w:t>персонажа (</w:t>
+      </w:r>
+      <w:proofErr w:type="spellStart"/>
+      <w:r>
+        <w:rPr>
+          <w:i/>
+          <w:lang w:val="en-US"/>
+        </w:rPr>
+        <w:t>PlayerObject</w:t>
+      </w:r>
+      <w:proofErr w:type="spellEnd"/>
+      <w:r>
+        <w:t xml:space="preserve">) </w:t>
+      </w:r>
+      <w:r>
+        <w:t>и интерфейса (</w:t>
+      </w:r>
+      <w:proofErr w:type="spellStart"/>
+      <w:r>
+        <w:rPr>
+          <w:i/>
+          <w:lang w:val="en-US"/>
+        </w:rPr>
+        <w:t>UIObject</w:t>
+      </w:r>
+      <w:proofErr w:type="spellEnd"/>
+      <w:r>
+        <w:t>).</w:t>
+      </w:r>
+    </w:p>
+    <w:p>
+      <w:pPr>
+        <w:ind w:firstLine="0"/>
+        <w:jc w:val="center"/>
+      </w:pPr>
+    </w:p>
+    <w:p>
+      <w:pPr>
+        <w:ind w:firstLine="0"/>
+        <w:jc w:val="center"/>
+      </w:pPr>
+      <w:r>
+        <w:rPr>
+          <w:noProof/>
+          <w:lang w:eastAsia="ru-RU"/>
+        </w:rPr>
+        <w:drawing>
+          <wp:inline distT="0" distB="0" distL="0" distR="0" wp14:anchorId="425F0C1A" wp14:editId="13389DDB">
+            <wp:extent cx="6659880" cy="1683385"/>
+            <wp:effectExtent l="0" t="0" r="7620" b="0"/>
+            <wp:docPr id="10" name="Рисунок 10"/>
+            <wp:cNvGraphicFramePr>
+              <a:graphicFrameLocks xmlns:a="http://schemas.openxmlformats.org/drawingml/2006/main" noChangeAspect="1"/>
+            </wp:cNvGraphicFramePr>
+            <a:graphic xmlns:a="http://schemas.openxmlformats.org/drawingml/2006/main">
+              <a:graphicData uri="http://schemas.openxmlformats.org/drawingml/2006/picture">
+                <pic:pic xmlns:pic="http://schemas.openxmlformats.org/drawingml/2006/picture">
+                  <pic:nvPicPr>
+                    <pic:cNvPr id="1" name=""/>
+                    <pic:cNvPicPr/>
+                  </pic:nvPicPr>
+                  <pic:blipFill>
+                    <a:blip r:embed="rId15">
+                      <a:extLst>
+                        <a:ext uri="{BEBA8EAE-BF5A-486C-A8C5-ECC9F3942E4B}">
+                          <a14:imgProps xmlns:a14="http://schemas.microsoft.com/office/drawing/2010/main">
+                            <a14:imgLayer r:embed="rId16">
+                              <a14:imgEffect>
+                                <a14:saturation sat="0"/>
+                              </a14:imgEffect>
+                              <a14:imgEffect>
+                                <a14:brightnessContrast bright="-10000" contrast="60000"/>
+                              </a14:imgEffect>
+                            </a14:imgLayer>
+                          </a14:imgProps>
+                        </a:ext>
+                      </a:extLst>
+                    </a:blip>
+                    <a:stretch>
+                      <a:fillRect/>
+                    </a:stretch>
+                  </pic:blipFill>
+                  <pic:spPr>
+                    <a:xfrm>
+                      <a:off x="0" y="0"/>
+                      <a:ext cx="6659880" cy="1683385"/>
+                    </a:xfrm>
+                    <a:prstGeom prst="rect">
+                      <a:avLst/>
+                    </a:prstGeom>
+                  </pic:spPr>
+                </pic:pic>
+              </a:graphicData>
+            </a:graphic>
+          </wp:inline>
+        </w:drawing>
+      </w:r>
+    </w:p>
+    <w:p>
+      <w:pPr>
+        <w:ind w:firstLine="0"/>
+        <w:jc w:val="center"/>
+      </w:pPr>
+      <w:r>
+        <w:t>Рисунок 1.1.2.4</w:t>
+      </w:r>
+      <w:r>
+        <w:t xml:space="preserve">. Диаграмма классов </w:t>
+      </w:r>
+      <w:r>
+        <w:t xml:space="preserve">объектов </w:t>
+      </w:r>
+      <w:r>
+        <w:t>модели.</w:t>
+      </w:r>
+    </w:p>
+    <w:p>
+      <w:pPr>
+        <w:ind w:firstLine="0"/>
+        <w:jc w:val="center"/>
+      </w:pPr>
+    </w:p>
+    <w:p>
+      <w:pPr>
+        <w:jc w:val="both"/>
+        <w:rPr>
+          <w:lang w:val="en-US"/>
+        </w:rPr>
+      </w:pPr>
+      <w:r>
+        <w:t xml:space="preserve">Диаграмма классов логик объектов модели представлена на рисунке 1.1.2.5. Интерфейс логики </w:t>
+      </w:r>
+      <w:proofErr w:type="spellStart"/>
+      <w:r>
+        <w:rPr>
+          <w:i/>
+          <w:lang w:val="en-US"/>
+        </w:rPr>
+        <w:t>ILogic</w:t>
+      </w:r>
+      <w:proofErr w:type="spellEnd"/>
+      <w:r>
+        <w:t xml:space="preserve"> </w:t>
+      </w:r>
+      <w:r>
+        <w:t xml:space="preserve">реализуется абстрактным обобщённым классом </w:t>
+      </w:r>
+      <w:proofErr w:type="spellStart"/>
+      <w:r>
+        <w:rPr>
+          <w:i/>
+          <w:lang w:val="en-US"/>
+        </w:rPr>
+        <w:t>BaseObjectLogic</w:t>
+      </w:r>
+      <w:proofErr w:type="spellEnd"/>
+      <w:r>
+        <w:t>, от которого наследуются классы логик подвижных врагов и персонажа.</w:t>
+      </w:r>
+      <w:r>
+        <w:t xml:space="preserve"> Логики врагов инициализируются фабричным классом </w:t>
+      </w:r>
+      <w:proofErr w:type="spellStart"/>
+      <w:r>
+        <w:rPr>
+          <w:i/>
+          <w:lang w:val="en-US"/>
+        </w:rPr>
+        <w:t>EnemyLogicFactory</w:t>
+      </w:r>
+      <w:proofErr w:type="spellEnd"/>
+      <w:r>
+        <w:rPr>
+          <w:lang w:val="en-US"/>
+        </w:rPr>
+        <w:t>.</w:t>
+      </w:r>
+    </w:p>
+    <w:p>
+      <w:pPr>
+        <w:ind w:firstLine="0"/>
+        <w:jc w:val="center"/>
+      </w:pPr>
+    </w:p>
+    <w:p>
+      <w:pPr>
+        <w:ind w:firstLine="0"/>
+        <w:jc w:val="center"/>
+      </w:pPr>
+      <w:r>
+        <w:rPr>
+          <w:noProof/>
+          <w:lang w:eastAsia="ru-RU"/>
+        </w:rPr>
+        <w:lastRenderedPageBreak/>
+        <w:drawing>
+          <wp:inline distT="0" distB="0" distL="0" distR="0" wp14:anchorId="3B9AB894" wp14:editId="68A41D5E">
+            <wp:extent cx="6659880" cy="2668905"/>
+            <wp:effectExtent l="0" t="0" r="7620" b="0"/>
+            <wp:docPr id="13" name="Рисунок 13"/>
+            <wp:cNvGraphicFramePr>
+              <a:graphicFrameLocks xmlns:a="http://schemas.openxmlformats.org/drawingml/2006/main" noChangeAspect="1"/>
+            </wp:cNvGraphicFramePr>
+            <a:graphic xmlns:a="http://schemas.openxmlformats.org/drawingml/2006/main">
+              <a:graphicData uri="http://schemas.openxmlformats.org/drawingml/2006/picture">
+                <pic:pic xmlns:pic="http://schemas.openxmlformats.org/drawingml/2006/picture">
+                  <pic:nvPicPr>
+                    <pic:cNvPr id="1" name=""/>
+                    <pic:cNvPicPr/>
+                  </pic:nvPicPr>
+                  <pic:blipFill>
+                    <a:blip r:embed="rId17">
+                      <a:extLst>
+                        <a:ext uri="{BEBA8EAE-BF5A-486C-A8C5-ECC9F3942E4B}">
+                          <a14:imgProps xmlns:a14="http://schemas.microsoft.com/office/drawing/2010/main">
+                            <a14:imgLayer r:embed="rId18">
+                              <a14:imgEffect>
+                                <a14:saturation sat="0"/>
+                              </a14:imgEffect>
+                              <a14:imgEffect>
+                                <a14:brightnessContrast bright="-10000" contrast="60000"/>
+                              </a14:imgEffect>
+                            </a14:imgLayer>
+                          </a14:imgProps>
+                        </a:ext>
+                      </a:extLst>
+                    </a:blip>
+                    <a:stretch>
+                      <a:fillRect/>
+                    </a:stretch>
+                  </pic:blipFill>
+                  <pic:spPr>
+                    <a:xfrm>
+                      <a:off x="0" y="0"/>
+                      <a:ext cx="6659880" cy="2668905"/>
+                    </a:xfrm>
+                    <a:prstGeom prst="rect">
+                      <a:avLst/>
+                    </a:prstGeom>
+                  </pic:spPr>
+                </pic:pic>
+              </a:graphicData>
+            </a:graphic>
+          </wp:inline>
+        </w:drawing>
+      </w:r>
+    </w:p>
+    <w:p>
+      <w:pPr>
+        <w:ind w:firstLine="0"/>
+        <w:jc w:val="center"/>
+      </w:pPr>
+      <w:r>
+        <w:t>Рисунок 1.1.2.5</w:t>
+      </w:r>
+      <w:r>
+        <w:t xml:space="preserve">. Диаграмма классов </w:t>
+      </w:r>
+      <w:r>
+        <w:t xml:space="preserve">логик </w:t>
+      </w:r>
+      <w:r>
+        <w:t>объектов модели.</w:t>
+      </w:r>
+    </w:p>
+    <w:p>
+      <w:pPr>
+        <w:ind w:firstLine="0"/>
+        <w:jc w:val="center"/>
+      </w:pPr>
+    </w:p>
+    <w:p>
+      <w:pPr>
+        <w:jc w:val="both"/>
+      </w:pPr>
+      <w:r>
+        <w:t>С классами логик неразрывно связаны классы их автоматов состояний. Их иерархия представлена на рисунке 1.1.2.6 и полностью аналогична иерархии самих логик.</w:t>
+      </w:r>
+    </w:p>
+    <w:p>
+      <w:pPr>
+        <w:ind w:firstLine="0"/>
+        <w:jc w:val="center"/>
+      </w:pPr>
+    </w:p>
+    <w:p>
+      <w:pPr>
+        <w:ind w:firstLine="0"/>
+        <w:jc w:val="center"/>
+      </w:pPr>
+      <w:r>
+        <w:rPr>
+          <w:noProof/>
+          <w:lang w:eastAsia="ru-RU"/>
+        </w:rPr>
+        <w:drawing>
+          <wp:inline distT="0" distB="0" distL="0" distR="0" wp14:anchorId="5AF00AAE" wp14:editId="38FD245E">
+            <wp:extent cx="6659880" cy="1683385"/>
+            <wp:effectExtent l="0" t="0" r="7620" b="0"/>
+            <wp:docPr id="14" name="Рисунок 14"/>
+            <wp:cNvGraphicFramePr>
+              <a:graphicFrameLocks xmlns:a="http://schemas.openxmlformats.org/drawingml/2006/main" noChangeAspect="1"/>
+            </wp:cNvGraphicFramePr>
+            <a:graphic xmlns:a="http://schemas.openxmlformats.org/drawingml/2006/main">
+              <a:graphicData uri="http://schemas.openxmlformats.org/drawingml/2006/picture">
+                <pic:pic xmlns:pic="http://schemas.openxmlformats.org/drawingml/2006/picture">
+                  <pic:nvPicPr>
+                    <pic:cNvPr id="1" name=""/>
+                    <pic:cNvPicPr/>
+                  </pic:nvPicPr>
+                  <pic:blipFill>
+                    <a:blip r:embed="rId19">
+                      <a:extLst>
+                        <a:ext uri="{BEBA8EAE-BF5A-486C-A8C5-ECC9F3942E4B}">
+                          <a14:imgProps xmlns:a14="http://schemas.microsoft.com/office/drawing/2010/main">
+                            <a14:imgLayer r:embed="rId20">
+                              <a14:imgEffect>
+                                <a14:saturation sat="0"/>
+                              </a14:imgEffect>
+                              <a14:imgEffect>
+                                <a14:brightnessContrast bright="-10000" contrast="60000"/>
+                              </a14:imgEffect>
+                            </a14:imgLayer>
+                          </a14:imgProps>
+                        </a:ext>
+                      </a:extLst>
+                    </a:blip>
+                    <a:stretch>
+                      <a:fillRect/>
+                    </a:stretch>
+                  </pic:blipFill>
+                  <pic:spPr>
+                    <a:xfrm>
+                      <a:off x="0" y="0"/>
+                      <a:ext cx="6659880" cy="1683385"/>
+                    </a:xfrm>
+                    <a:prstGeom prst="rect">
+                      <a:avLst/>
+                    </a:prstGeom>
+                  </pic:spPr>
+                </pic:pic>
+              </a:graphicData>
+            </a:graphic>
+          </wp:inline>
+        </w:drawing>
+      </w:r>
+    </w:p>
+    <w:p>
+      <w:pPr>
+        <w:ind w:firstLine="0"/>
+        <w:jc w:val="center"/>
+      </w:pPr>
+      <w:r>
+        <w:t>Рисунок 1.1.2.6</w:t>
+      </w:r>
+      <w:r>
+        <w:t xml:space="preserve">. Диаграмма классов </w:t>
+      </w:r>
+      <w:r>
+        <w:t>автоматов состояний</w:t>
+      </w:r>
+      <w:r>
+        <w:t xml:space="preserve"> объектов модели.</w:t>
+      </w:r>
+    </w:p>
+    <w:p>
+      <w:pPr>
+        <w:ind w:firstLine="0"/>
+        <w:jc w:val="center"/>
+      </w:pPr>
+    </w:p>
+    <w:p>
+      <w:pPr>
+        <w:jc w:val="both"/>
+      </w:pPr>
+      <w:r>
+        <w:t>Схема логика – автомат состояний применяется также и в случае с основным объектом модели соответствующие иерархии классов с разделением на классы меню и игрового уровня представлены на рисунке 1.1.2.7.</w:t>
+      </w:r>
+    </w:p>
+    <w:p>
+      <w:pPr>
+        <w:ind w:firstLine="0"/>
+        <w:jc w:val="center"/>
+      </w:pPr>
+    </w:p>
+    <w:p>
+      <w:pPr>
+        <w:ind w:firstLine="0"/>
+        <w:jc w:val="center"/>
+      </w:pPr>
+      <w:r>
+        <w:rPr>
+          <w:noProof/>
+          <w:lang w:eastAsia="ru-RU"/>
+        </w:rPr>
+        <w:drawing>
+          <wp:inline distT="0" distB="0" distL="0" distR="0" wp14:anchorId="02C1BB8B" wp14:editId="5C4A7E8A">
+            <wp:extent cx="6659880" cy="1634490"/>
+            <wp:effectExtent l="0" t="0" r="7620" b="3810"/>
+            <wp:docPr id="15" name="Рисунок 15"/>
+            <wp:cNvGraphicFramePr>
+              <a:graphicFrameLocks xmlns:a="http://schemas.openxmlformats.org/drawingml/2006/main" noChangeAspect="1"/>
+            </wp:cNvGraphicFramePr>
+            <a:graphic xmlns:a="http://schemas.openxmlformats.org/drawingml/2006/main">
+              <a:graphicData uri="http://schemas.openxmlformats.org/drawingml/2006/picture">
+                <pic:pic xmlns:pic="http://schemas.openxmlformats.org/drawingml/2006/picture">
+                  <pic:nvPicPr>
+                    <pic:cNvPr id="1" name=""/>
+                    <pic:cNvPicPr/>
+                  </pic:nvPicPr>
+                  <pic:blipFill>
+                    <a:blip r:embed="rId21">
+                      <a:extLst>
+                        <a:ext uri="{BEBA8EAE-BF5A-486C-A8C5-ECC9F3942E4B}">
+                          <a14:imgProps xmlns:a14="http://schemas.microsoft.com/office/drawing/2010/main">
+                            <a14:imgLayer r:embed="rId22">
+                              <a14:imgEffect>
+                                <a14:saturation sat="0"/>
+                              </a14:imgEffect>
+                              <a14:imgEffect>
+                                <a14:brightnessContrast bright="-10000" contrast="60000"/>
+                              </a14:imgEffect>
+                            </a14:imgLayer>
+                          </a14:imgProps>
+                        </a:ext>
+                      </a:extLst>
+                    </a:blip>
+                    <a:stretch>
+                      <a:fillRect/>
+                    </a:stretch>
+                  </pic:blipFill>
+                  <pic:spPr>
+                    <a:xfrm>
+                      <a:off x="0" y="0"/>
+                      <a:ext cx="6659880" cy="1634490"/>
+                    </a:xfrm>
+                    <a:prstGeom prst="rect">
+                      <a:avLst/>
+                    </a:prstGeom>
+                  </pic:spPr>
+                </pic:pic>
+              </a:graphicData>
+            </a:graphic>
+          </wp:inline>
+        </w:drawing>
+      </w:r>
+    </w:p>
+    <w:p>
+      <w:pPr>
+        <w:ind w:firstLine="0"/>
+        <w:jc w:val="center"/>
+      </w:pPr>
+      <w:r>
+        <w:t>Рисунок 1.1.2.7</w:t>
+      </w:r>
+      <w:r>
+        <w:t>. Диаграммы</w:t>
+      </w:r>
+      <w:r>
+        <w:t xml:space="preserve"> классов </w:t>
+      </w:r>
+      <w:r>
+        <w:t xml:space="preserve">логик и </w:t>
+      </w:r>
+      <w:r>
+        <w:t>автоматов состояний модели.</w:t>
+      </w:r>
+    </w:p>
+    <w:p>
+      <w:pPr>
+        <w:ind w:firstLine="0"/>
+        <w:jc w:val="center"/>
+      </w:pPr>
+    </w:p>
+    <w:p>
+      <w:pPr>
+        <w:jc w:val="both"/>
+      </w:pPr>
+      <w:r>
+        <w:t xml:space="preserve">Помимо описанных выше классов, в программе также задействованы некоторые вспомогательные классы. Например, часто поведение при генерации чего-либо </w:t>
+      </w:r>
+      <w:r>
+        <w:lastRenderedPageBreak/>
+        <w:t>определяется содержимым соответствующего перечисления, а оно в свою</w:t>
+      </w:r>
+      <w:r>
+        <w:t xml:space="preserve"> очередь дополняется привязкой полю перечисления</w:t>
+      </w:r>
+      <w:r>
+        <w:t xml:space="preserve"> объекта класса </w:t>
+      </w:r>
+      <w:proofErr w:type="spellStart"/>
+      <w:r>
+        <w:rPr>
+          <w:i/>
+          <w:lang w:val="en-US"/>
+        </w:rPr>
+        <w:t>CustomAttribute</w:t>
+      </w:r>
+      <w:proofErr w:type="spellEnd"/>
+      <w:r>
+        <w:t>.</w:t>
+      </w:r>
+      <w:r>
+        <w:t xml:space="preserve"> Файлом сохранения оперирует объект класса </w:t>
+      </w:r>
+      <w:proofErr w:type="spellStart"/>
+      <w:r>
+        <w:rPr>
+          <w:i/>
+          <w:lang w:val="en-US"/>
+        </w:rPr>
+        <w:t>SaveFile</w:t>
+      </w:r>
+      <w:proofErr w:type="spellEnd"/>
+      <w:r>
+        <w:t>.</w:t>
+      </w:r>
+      <w:r>
+        <w:t xml:space="preserve"> Оставшиеся классы программы показаны на рисунках 1.1.2.8 – 1.1.2.10.</w:t>
+      </w:r>
+    </w:p>
+    <w:p>
+      <w:pPr>
+        <w:ind w:firstLine="0"/>
+        <w:jc w:val="center"/>
+      </w:pPr>
+    </w:p>
+    <w:p>
+      <w:pPr>
+        <w:ind w:firstLine="0"/>
+        <w:jc w:val="center"/>
+      </w:pPr>
+      <w:r>
+        <w:rPr>
+          <w:noProof/>
+          <w:lang w:eastAsia="ru-RU"/>
+        </w:rPr>
+        <w:drawing>
+          <wp:inline distT="0" distB="0" distL="0" distR="0" wp14:anchorId="75B383B5" wp14:editId="1B7DACF6">
+            <wp:extent cx="3380952" cy="809524"/>
+            <wp:effectExtent l="0" t="0" r="0" b="0"/>
+            <wp:docPr id="17" name="Рисунок 17"/>
+            <wp:cNvGraphicFramePr>
+              <a:graphicFrameLocks xmlns:a="http://schemas.openxmlformats.org/drawingml/2006/main" noChangeAspect="1"/>
+            </wp:cNvGraphicFramePr>
+            <a:graphic xmlns:a="http://schemas.openxmlformats.org/drawingml/2006/main">
+              <a:graphicData uri="http://schemas.openxmlformats.org/drawingml/2006/picture">
+                <pic:pic xmlns:pic="http://schemas.openxmlformats.org/drawingml/2006/picture">
+                  <pic:nvPicPr>
+                    <pic:cNvPr id="1" name=""/>
+                    <pic:cNvPicPr/>
+                  </pic:nvPicPr>
+                  <pic:blipFill>
+                    <a:blip r:embed="rId23">
+                      <a:extLst>
+                        <a:ext uri="{BEBA8EAE-BF5A-486C-A8C5-ECC9F3942E4B}">
+                          <a14:imgProps xmlns:a14="http://schemas.microsoft.com/office/drawing/2010/main">
+                            <a14:imgLayer r:embed="rId24">
+                              <a14:imgEffect>
+                                <a14:saturation sat="0"/>
+                              </a14:imgEffect>
+                              <a14:imgEffect>
+                                <a14:brightnessContrast bright="-10000" contrast="60000"/>
+                              </a14:imgEffect>
+                            </a14:imgLayer>
+                          </a14:imgProps>
+                        </a:ext>
+                      </a:extLst>
+                    </a:blip>
+                    <a:stretch>
+                      <a:fillRect/>
+                    </a:stretch>
+                  </pic:blipFill>
+                  <pic:spPr>
+                    <a:xfrm>
+                      <a:off x="0" y="0"/>
+                      <a:ext cx="3380952" cy="809524"/>
+                    </a:xfrm>
+                    <a:prstGeom prst="rect">
+                      <a:avLst/>
+                    </a:prstGeom>
+                  </pic:spPr>
+                </pic:pic>
+              </a:graphicData>
+            </a:graphic>
+          </wp:inline>
+        </w:drawing>
+      </w:r>
+    </w:p>
+    <w:p>
+      <w:pPr>
+        <w:ind w:firstLine="0"/>
+        <w:jc w:val="center"/>
+      </w:pPr>
+      <w:r>
+        <w:t>Рисунок 1.1.2.8</w:t>
+      </w:r>
+      <w:r>
+        <w:t>. Диаграм</w:t>
+      </w:r>
+      <w:r>
+        <w:t>ма дополнительных</w:t>
+      </w:r>
+      <w:r>
+        <w:t xml:space="preserve"> классов </w:t>
+      </w:r>
+      <w:r>
+        <w:t>модели</w:t>
+      </w:r>
+      <w:r>
+        <w:t>.</w:t>
+      </w:r>
+    </w:p>
+    <w:p>
+      <w:pPr>
+        <w:ind w:firstLine="0"/>
+        <w:jc w:val="center"/>
+      </w:pPr>
+    </w:p>
+    <w:p>
+      <w:pPr>
+        <w:ind w:firstLine="0"/>
+        <w:jc w:val="center"/>
+      </w:pPr>
+      <w:r>
+        <w:rPr>
+          <w:noProof/>
+          <w:lang w:eastAsia="ru-RU"/>
+        </w:rPr>
+        <w:drawing>
+          <wp:inline distT="0" distB="0" distL="0" distR="0" wp14:anchorId="55F872C8" wp14:editId="2372911B">
+            <wp:extent cx="6659880" cy="1955165"/>
+            <wp:effectExtent l="0" t="0" r="7620" b="6985"/>
+            <wp:docPr id="16" name="Рисунок 16"/>
+            <wp:cNvGraphicFramePr>
+              <a:graphicFrameLocks xmlns:a="http://schemas.openxmlformats.org/drawingml/2006/main" noChangeAspect="1"/>
+            </wp:cNvGraphicFramePr>
+            <a:graphic xmlns:a="http://schemas.openxmlformats.org/drawingml/2006/main">
+              <a:graphicData uri="http://schemas.openxmlformats.org/drawingml/2006/picture">
+                <pic:pic xmlns:pic="http://schemas.openxmlformats.org/drawingml/2006/picture">
+                  <pic:nvPicPr>
+                    <pic:cNvPr id="1" name=""/>
+                    <pic:cNvPicPr/>
+                  </pic:nvPicPr>
+                  <pic:blipFill>
+                    <a:blip r:embed="rId25">
+                      <a:extLst>
+                        <a:ext uri="{BEBA8EAE-BF5A-486C-A8C5-ECC9F3942E4B}">
+                          <a14:imgProps xmlns:a14="http://schemas.microsoft.com/office/drawing/2010/main">
+                            <a14:imgLayer r:embed="rId26">
+                              <a14:imgEffect>
+                                <a14:saturation sat="0"/>
+                              </a14:imgEffect>
+                              <a14:imgEffect>
+                                <a14:brightnessContrast bright="-10000" contrast="60000"/>
+                              </a14:imgEffect>
+                            </a14:imgLayer>
+                          </a14:imgProps>
+                        </a:ext>
+                      </a:extLst>
+                    </a:blip>
+                    <a:stretch>
+                      <a:fillRect/>
+                    </a:stretch>
+                  </pic:blipFill>
+                  <pic:spPr>
+                    <a:xfrm>
+                      <a:off x="0" y="0"/>
+                      <a:ext cx="6659880" cy="1955165"/>
+                    </a:xfrm>
+                    <a:prstGeom prst="rect">
+                      <a:avLst/>
+                    </a:prstGeom>
+                  </pic:spPr>
+                </pic:pic>
+              </a:graphicData>
+            </a:graphic>
+          </wp:inline>
+        </w:drawing>
+      </w:r>
+    </w:p>
+    <w:p>
+      <w:pPr>
+        <w:ind w:firstLine="0"/>
+        <w:jc w:val="center"/>
+      </w:pPr>
+      <w:r>
+        <w:t>Рисунок 1.1.2.9</w:t>
+      </w:r>
+      <w:r>
+        <w:t>. Диаграм</w:t>
+      </w:r>
+      <w:r>
+        <w:t>ма</w:t>
+      </w:r>
+      <w:r>
+        <w:t xml:space="preserve"> классов </w:t>
+      </w:r>
+      <w:r>
+        <w:t>всех перечислений</w:t>
+      </w:r>
+      <w:r>
+        <w:t xml:space="preserve"> модели</w:t>
+      </w:r>
+      <w:r>
+        <w:t>.</w:t>
+      </w:r>
+    </w:p>
+    <w:p>
+      <w:pPr>
+        <w:ind w:firstLine="0"/>
+        <w:jc w:val="center"/>
+      </w:pPr>
+    </w:p>
+    <w:p>
+      <w:pPr>
+        <w:ind w:firstLine="0"/>
+        <w:jc w:val="center"/>
+      </w:pPr>
+      <w:bookmarkStart w:id="10" w:name="_GoBack"/>
+      <w:r>
+        <w:rPr>
+          <w:noProof/>
+          <w:lang w:eastAsia="ru-RU"/>
+        </w:rPr>
+        <w:drawing>
+          <wp:inline distT="0" distB="0" distL="0" distR="0" wp14:anchorId="569353AD" wp14:editId="658B7F7C">
+            <wp:extent cx="4980952" cy="695238"/>
+            <wp:effectExtent l="0" t="0" r="0" b="0"/>
+            <wp:docPr id="18" name="Рисунок 18"/>
+            <wp:cNvGraphicFramePr>
+              <a:graphicFrameLocks xmlns:a="http://schemas.openxmlformats.org/drawingml/2006/main" noChangeAspect="1"/>
+            </wp:cNvGraphicFramePr>
+            <a:graphic xmlns:a="http://schemas.openxmlformats.org/drawingml/2006/main">
+              <a:graphicData uri="http://schemas.openxmlformats.org/drawingml/2006/picture">
+                <pic:pic xmlns:pic="http://schemas.openxmlformats.org/drawingml/2006/picture">
+                  <pic:nvPicPr>
+                    <pic:cNvPr id="1" name=""/>
+                    <pic:cNvPicPr/>
+                  </pic:nvPicPr>
+                  <pic:blipFill>
+                    <a:blip r:embed="rId27">
+                      <a:extLst>
+                        <a:ext uri="{BEBA8EAE-BF5A-486C-A8C5-ECC9F3942E4B}">
+                          <a14:imgProps xmlns:a14="http://schemas.microsoft.com/office/drawing/2010/main">
+                            <a14:imgLayer r:embed="rId28">
+                              <a14:imgEffect>
+                                <a14:saturation sat="0"/>
+                              </a14:imgEffect>
+                              <a14:imgEffect>
+                                <a14:brightnessContrast bright="-10000" contrast="60000"/>
+                              </a14:imgEffect>
+                            </a14:imgLayer>
+                          </a14:imgProps>
+                        </a:ext>
+                      </a:extLst>
+                    </a:blip>
+                    <a:stretch>
+                      <a:fillRect/>
+                    </a:stretch>
+                  </pic:blipFill>
+                  <pic:spPr>
+                    <a:xfrm>
+                      <a:off x="0" y="0"/>
+                      <a:ext cx="4980952" cy="695238"/>
+                    </a:xfrm>
+                    <a:prstGeom prst="rect">
+                      <a:avLst/>
+                    </a:prstGeom>
+                  </pic:spPr>
+                </pic:pic>
+              </a:graphicData>
+            </a:graphic>
+          </wp:inline>
+        </w:drawing>
+      </w:r>
       <w:bookmarkEnd w:id="10"/>
     </w:p>
     <w:p>
       <w:pPr>
-        <w:pStyle w:val="a3"/>
+        <w:ind w:firstLine="0"/>
+        <w:jc w:val="center"/>
       </w:pPr>
       <w:r>
-        <w:t>[</w:t>
-      </w:r>
-      <w:r>
-        <w:t>Описание зависимостей между классами, разработка диаграммы классов</w:t>
-      </w:r>
-      <w:r>
-        <w:t>]</w:t>
-      </w:r>
-    </w:p>
-    <w:p>
-      <w:pPr>
-        <w:ind w:firstLine="0"/>
-      </w:pPr>
+        <w:t>Рисунок 1.1</w:t>
+      </w:r>
+      <w:r>
+        <w:t>.2.10</w:t>
+      </w:r>
+      <w:r>
+        <w:t>. Диаграм</w:t>
+      </w:r>
+      <w:r>
+        <w:t>ма</w:t>
+      </w:r>
+      <w:r>
+        <w:t xml:space="preserve"> классов всех </w:t>
+      </w:r>
+      <w:r>
+        <w:t>делегатов</w:t>
+      </w:r>
+      <w:r>
+        <w:t>.</w:t>
+      </w:r>
       <w:r>
         <w:br w:type="page"/>
       </w:r>
@@ -32042,8 +33688,8 @@
             <v:path o:extrusionok="f" gradientshapeok="t" o:connecttype="rect"/>
             <o:lock v:ext="edit" aspectratio="t"/>
           </v:shapetype>
-          <v:shape id="_x0000_i1043" type="#_x0000_t75" style="width:302.2pt;height:169.8pt">
-            <v:imagedata r:id="rId9" o:title="image1"/>
+          <v:shape id="_x0000_i1025" type="#_x0000_t75" style="width:302.4pt;height:169.9pt">
+            <v:imagedata r:id="rId29" o:title="image1"/>
           </v:shape>
         </w:pict>
       </w:r>
@@ -32387,8 +34033,8 @@
           <w:lang w:eastAsia="ru-RU"/>
         </w:rPr>
         <w:pict>
-          <v:shape id="_x0000_i1026" type="#_x0000_t75" style="width:300.45pt;height:169.8pt">
-            <v:imagedata r:id="rId10" o:title="image2"/>
+          <v:shape id="_x0000_i1026" type="#_x0000_t75" style="width:300.25pt;height:169.9pt">
+            <v:imagedata r:id="rId30" o:title="image2"/>
           </v:shape>
         </w:pict>
       </w:r>
@@ -32413,7 +34059,6 @@
         <w:jc w:val="both"/>
       </w:pPr>
       <w:r>
-        <w:lastRenderedPageBreak/>
         <w:t xml:space="preserve">В игре присутствует </w:t>
       </w:r>
       <w:proofErr w:type="spellStart"/>
@@ -32504,8 +34149,8 @@
           <w:lang w:eastAsia="ru-RU"/>
         </w:rPr>
         <w:pict>
-          <v:shape id="_x0000_i1027" type="#_x0000_t75" style="width:297.8pt;height:168pt">
-            <v:imagedata r:id="rId11" o:title="image3"/>
+          <v:shape id="_x0000_i1027" type="#_x0000_t75" style="width:298.1pt;height:168.5pt">
+            <v:imagedata r:id="rId31" o:title="image3"/>
           </v:shape>
         </w:pict>
       </w:r>
@@ -32559,8 +34204,8 @@
           <w:lang w:eastAsia="ru-RU"/>
         </w:rPr>
         <w:pict>
-          <v:shape id="_x0000_i1028" type="#_x0000_t75" style="width:302.2pt;height:170.65pt">
-            <v:imagedata r:id="rId12" o:title="image4"/>
+          <v:shape id="_x0000_i1028" type="#_x0000_t75" style="width:302.4pt;height:170.65pt">
+            <v:imagedata r:id="rId32" o:title="image4"/>
           </v:shape>
         </w:pict>
       </w:r>
@@ -32632,8 +34277,8 @@
         </w:rPr>
         <w:lastRenderedPageBreak/>
         <w:pict>
-          <v:shape id="_x0000_i1029" type="#_x0000_t75" style="width:523.55pt;height:294.2pt">
-            <v:imagedata r:id="rId13" o:title="image5"/>
+          <v:shape id="_x0000_i1029" type="#_x0000_t75" style="width:523.45pt;height:294.5pt">
+            <v:imagedata r:id="rId33" o:title="image5"/>
           </v:shape>
         </w:pict>
       </w:r>
@@ -32702,8 +34347,8 @@
           <w:lang w:eastAsia="ru-RU"/>
         </w:rPr>
         <w:pict>
-          <v:shape id="_x0000_i1030" type="#_x0000_t75" style="width:523.55pt;height:294.2pt">
-            <v:imagedata r:id="rId14" o:title="image6"/>
+          <v:shape id="_x0000_i1030" type="#_x0000_t75" style="width:523.45pt;height:294.5pt">
+            <v:imagedata r:id="rId34" o:title="image6"/>
           </v:shape>
         </w:pict>
       </w:r>
@@ -32845,8 +34490,8 @@
           <w:lang w:eastAsia="ru-RU"/>
         </w:rPr>
         <w:pict>
-          <v:shape id="_x0000_i1031" type="#_x0000_t75" style="width:523.55pt;height:294.2pt">
-            <v:imagedata r:id="rId15" o:title="image7"/>
+          <v:shape id="_x0000_i1031" type="#_x0000_t75" style="width:523.45pt;height:294.5pt">
+            <v:imagedata r:id="rId35" o:title="image7"/>
           </v:shape>
         </w:pict>
       </w:r>
@@ -32877,8 +34522,8 @@
           <w:lang w:eastAsia="ru-RU"/>
         </w:rPr>
         <w:pict>
-          <v:shape id="_x0000_i1032" type="#_x0000_t75" style="width:523.55pt;height:294.2pt">
-            <v:imagedata r:id="rId16" o:title="image8"/>
+          <v:shape id="_x0000_i1032" type="#_x0000_t75" style="width:523.45pt;height:294.5pt">
+            <v:imagedata r:id="rId36" o:title="image8"/>
           </v:shape>
         </w:pict>
       </w:r>
@@ -32904,8 +34549,8 @@
         </w:rPr>
         <w:lastRenderedPageBreak/>
         <w:pict>
-          <v:shape id="_x0000_i1033" type="#_x0000_t75" style="width:523.55pt;height:294.2pt">
-            <v:imagedata r:id="rId17" o:title="image9"/>
+          <v:shape id="_x0000_i1033" type="#_x0000_t75" style="width:523.45pt;height:294.5pt">
+            <v:imagedata r:id="rId37" o:title="image9"/>
           </v:shape>
         </w:pict>
       </w:r>
@@ -33057,7 +34702,7 @@
     </w:p>
     <w:p/>
     <w:sectPr>
-      <w:headerReference w:type="default" r:id="rId18"/>
+      <w:headerReference w:type="default" r:id="rId38"/>
       <w:pgSz w:w="11906" w:h="16838" w:code="9"/>
       <w:pgMar w:top="567" w:right="567" w:bottom="567" w:left="851" w:header="567" w:footer="567" w:gutter="0"/>
       <w:cols w:space="708"/>
@@ -33349,7 +34994,7 @@
                             <w:rPr>
                               <w:noProof/>
                             </w:rPr>
-                            <w:t>3</w:t>
+                            <w:t>12</w:t>
                           </w:r>
                           <w:r>
                             <w:fldChar w:fldCharType="end"/>
@@ -33374,11 +35019,7 @@
         </mc:Choice>
         <mc:Fallback>
           <w:pict>
-            <v:shapetype w14:anchorId="117D85B6" id="_x0000_t202" coordsize="21600,21600" o:spt="202" path="m,l,21600r21600,l21600,xe">
-              <v:stroke joinstyle="miter"/>
-              <v:path gradientshapeok="t" o:connecttype="rect"/>
-            </v:shapetype>
-            <v:shape id="Text Box 12" o:spid="_x0000_s1027" type="#_x0000_t202" style="position:absolute;margin-left:478.7pt;margin-top:0;width:42pt;height:19.5pt;z-index:251660288;visibility:visible;mso-wrap-style:square;mso-width-percent:0;mso-height-percent:0;mso-wrap-distance-left:9pt;mso-wrap-distance-top:0;mso-wrap-distance-right:9pt;mso-wrap-distance-bottom:0;mso-position-horizontal:absolute;mso-position-horizontal-relative:text;mso-position-vertical:absolute;mso-position-vertical-relative:text;mso-width-percent:0;mso-height-percent:0;mso-width-relative:page;mso-height-relative:page;v-text-anchor:top" o:gfxdata="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" stroked="f">
+            <v:shape w14:anchorId="117D85B6" id="Text Box 12" o:spid="_x0000_s1027" type="#_x0000_t202" style="position:absolute;margin-left:478.7pt;margin-top:0;width:42pt;height:19.5pt;z-index:251660288;visibility:visible;mso-wrap-style:square;mso-width-percent:0;mso-height-percent:0;mso-wrap-distance-left:9pt;mso-wrap-distance-top:0;mso-wrap-distance-right:9pt;mso-wrap-distance-bottom:0;mso-position-horizontal:absolute;mso-position-horizontal-relative:text;mso-position-vertical:absolute;mso-position-vertical-relative:text;mso-width-percent:0;mso-height-percent:0;mso-width-relative:page;mso-height-relative:page;v-text-anchor:top" o:gfxdata="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" stroked="f">
               <v:textbox>
                 <w:txbxContent>
                   <w:p>
@@ -33398,7 +35039,7 @@
                       <w:rPr>
                         <w:noProof/>
                       </w:rPr>
-                      <w:t>3</w:t>
+                      <w:t>12</w:t>
                     </w:r>
                     <w:r>
                       <w:fldChar w:fldCharType="end"/>
@@ -35635,7 +37276,7 @@
 </file>
 
 <file path=customXml/itemProps1.xml><?xml version="1.0" encoding="utf-8"?>
-<ds:datastoreItem xmlns:ds="http://schemas.openxmlformats.org/officeDocument/2006/customXml" ds:itemID="{3D359C5F-F421-4283-A99E-DFFCF3D3923B}">
+<ds:datastoreItem xmlns:ds="http://schemas.openxmlformats.org/officeDocument/2006/customXml" ds:itemID="{C53DDDDB-7CA4-4EDA-B162-34C797AA5F96}">
   <ds:schemaRefs>
     <ds:schemaRef ds:uri="http://schemas.openxmlformats.org/officeDocument/2006/bibliography"/>
   </ds:schemaRefs>

</xml_diff>